<commit_message>
Upload static analysis experiment. Seperate dirs.
</commit_message>
<xml_diff>
--- a/submission/report.docx
+++ b/submission/report.docx
@@ -15,18 +15,134 @@
     </w:p>
     <w:p>
       <w:r>
+        <w:t>The number of times the Java file has been modified is basically not more than 20 times. In addition to the small file size, it may also indicate that the correlation between components is not large.</w:t>
+      </w:r>
+    </w:p>
+    <w:p>
+      <w:pPr>
+        <w:rPr>
+          <w:lang w:val="en-US"/>
+        </w:rPr>
+      </w:pPr>
+    </w:p>
+    <w:p>
+      <w:r>
         <w:t xml:space="preserve">Are there any features that stand out? </w:t>
       </w:r>
     </w:p>
     <w:p>
       <w:r>
+        <w:t xml:space="preserve">There are many commits and </w:t>
+      </w:r>
+      <w:r>
+        <w:t>thousands of files</w:t>
+      </w:r>
+      <w:r>
+        <w:t xml:space="preserve"> in the repo</w:t>
+      </w:r>
+      <w:r>
+        <w:t xml:space="preserve"> analysis</w:t>
+      </w:r>
+      <w:r>
+        <w:t>. However, only 166 .java files are found in main directory.</w:t>
+      </w:r>
+    </w:p>
+    <w:p>
+      <w:r>
+        <w:t xml:space="preserve">The </w:t>
+      </w:r>
+      <w:r>
+        <w:rPr>
+          <w:rFonts w:hint="eastAsia"/>
+        </w:rPr>
+        <w:t>size</w:t>
+      </w:r>
+      <w:r>
+        <w:rPr>
+          <w:lang w:val="en-US"/>
+        </w:rPr>
+        <w:t xml:space="preserve"> </w:t>
+      </w:r>
+      <w:r>
+        <w:t xml:space="preserve">of </w:t>
+      </w:r>
+      <w:r>
+        <w:t>the .java file</w:t>
+      </w:r>
+      <w:r>
+        <w:t xml:space="preserve"> is proportional to the number of </w:t>
+      </w:r>
+      <w:r>
+        <w:t>commits</w:t>
+      </w:r>
+      <w:r>
+        <w:t>.</w:t>
+      </w:r>
+    </w:p>
+    <w:p/>
+    <w:p>
+      <w:r>
         <w:t xml:space="preserve">Are there potential areas of concern? </w:t>
       </w:r>
     </w:p>
     <w:p>
+      <w:pPr>
+        <w:rPr>
+          <w:rFonts w:hint="eastAsia"/>
+        </w:rPr>
+      </w:pPr>
+      <w:r>
+        <w:t>The difference in the number of files is a concern.</w:t>
+      </w:r>
+    </w:p>
+    <w:p/>
+    <w:p>
       <w:r>
         <w:t>Are these substantiated by a brief informal analysis of the source code?</w:t>
       </w:r>
+    </w:p>
+    <w:p>
+      <w:pPr>
+        <w:rPr>
+          <w:lang w:val="en-US"/>
+        </w:rPr>
+      </w:pPr>
+      <w:r>
+        <w:t xml:space="preserve">The repo </w:t>
+      </w:r>
+      <w:r>
+        <w:t>experience</w:t>
+      </w:r>
+      <w:r>
+        <w:t xml:space="preserve">d </w:t>
+      </w:r>
+      <w:r>
+        <w:rPr>
+          <w:lang w:val="en-US"/>
+        </w:rPr>
+        <w:t>some major changes such as movements, split and v2.0</w:t>
+      </w:r>
+      <w:r>
+        <w:rPr>
+          <w:lang w:val="en-US"/>
+        </w:rPr>
+        <w:t>.</w:t>
+      </w:r>
+    </w:p>
+    <w:p>
+      <w:pPr>
+        <w:rPr>
+          <w:lang w:val="en-US"/>
+        </w:rPr>
+      </w:pPr>
+    </w:p>
+    <w:p>
+      <w:pPr>
+        <w:rPr>
+          <w:rFonts w:hint="eastAsia"/>
+          <w:lang w:val="en-US"/>
+        </w:rPr>
+      </w:pPr>
     </w:p>
     <w:sectPr>
       <w:pgSz w:w="11906" w:h="16838"/>

</xml_diff>

<commit_message>
Upload dynamic-analysis identification part.
</commit_message>
<xml_diff>
--- a/submission/report.docx
+++ b/submission/report.docx
@@ -86,11 +86,6 @@
       </w:r>
     </w:p>
     <w:p>
-      <w:pPr>
-        <w:rPr>
-          <w:rFonts w:hint="eastAsia"/>
-        </w:rPr>
-      </w:pPr>
       <w:r>
         <w:t>The difference in the number of files is a concern.</w:t>
       </w:r>
@@ -127,6 +122,112 @@
           <w:lang w:val="en-US"/>
         </w:rPr>
         <w:t>.</w:t>
+      </w:r>
+    </w:p>
+    <w:p>
+      <w:pPr>
+        <w:rPr>
+          <w:lang w:val="en-US"/>
+        </w:rPr>
+      </w:pPr>
+    </w:p>
+    <w:p>
+      <w:pPr>
+        <w:rPr>
+          <w:lang w:val="en-US"/>
+        </w:rPr>
+      </w:pPr>
+      <w:r>
+        <w:rPr>
+          <w:lang w:val="en-US"/>
+        </w:rPr>
+        <w:t>Static analysis</w:t>
+      </w:r>
+    </w:p>
+    <w:p>
+      <w:pPr>
+        <w:rPr>
+          <w:lang w:val="en-US"/>
+        </w:rPr>
+      </w:pPr>
+    </w:p>
+    <w:p>
+      <w:pPr>
+        <w:rPr>
+          <w:lang w:val="en-US"/>
+        </w:rPr>
+      </w:pPr>
+      <w:r>
+        <w:rPr>
+          <w:lang w:val="en-US"/>
+        </w:rPr>
+        <w:t>The whole project includes three parts, basic time format, time format conversion, and complex time format</w:t>
+      </w:r>
+      <w:r>
+        <w:rPr>
+          <w:lang w:val="en-US"/>
+        </w:rPr>
+        <w:t>, which is based on the first two parts.</w:t>
+      </w:r>
+    </w:p>
+    <w:p>
+      <w:pPr>
+        <w:rPr>
+          <w:lang w:val="en-US"/>
+        </w:rPr>
+      </w:pPr>
+    </w:p>
+    <w:p>
+      <w:pPr>
+        <w:rPr>
+          <w:lang w:val="en-US"/>
+        </w:rPr>
+      </w:pPr>
+      <w:r>
+        <w:rPr>
+          <w:lang w:val="en-US"/>
+        </w:rPr>
+        <w:t>Usually the core classes (with many other classes associated) are modified less frequently to ensure the stability of the project. Classes with many modifications usually have some problems or high difficulty.</w:t>
+      </w:r>
+    </w:p>
+    <w:p>
+      <w:pPr>
+        <w:rPr>
+          <w:lang w:val="en-US"/>
+        </w:rPr>
+      </w:pPr>
+    </w:p>
+    <w:p>
+      <w:pPr>
+        <w:rPr>
+          <w:lang w:val="en-US"/>
+        </w:rPr>
+      </w:pPr>
+      <w:r>
+        <w:rPr>
+          <w:lang w:val="en-US"/>
+        </w:rPr>
+        <w:t>Among them, the class org.joda.time.DateTimeZone is not only very critical, but also modified many times. It is quite certain that some problems lie in this place.</w:t>
+      </w:r>
+    </w:p>
+    <w:p>
+      <w:pPr>
+        <w:rPr>
+          <w:lang w:val="en-US"/>
+        </w:rPr>
+      </w:pPr>
+    </w:p>
+    <w:p>
+      <w:pPr>
+        <w:rPr>
+          <w:lang w:val="en-US"/>
+        </w:rPr>
+      </w:pPr>
+      <w:r>
+        <w:rPr>
+          <w:lang w:val="en-US"/>
+        </w:rPr>
+        <w:t>Dynamic analysis</w:t>
       </w:r>
     </w:p>
     <w:p>

</xml_diff>

<commit_message>
Upload part 1 report, part 3 experiment.
</commit_message>
<xml_diff>
--- a/submission/report.docx
+++ b/submission/report.docx
@@ -3,12 +3,798 @@
 <w:document xmlns:wpc="http://schemas.microsoft.com/office/word/2010/wordprocessingCanvas" xmlns:cx="http://schemas.microsoft.com/office/drawing/2014/chartex" xmlns:cx1="http://schemas.microsoft.com/office/drawing/2015/9/8/chartex" xmlns:cx2="http://schemas.microsoft.com/office/drawing/2015/10/21/chartex" xmlns:cx3="http://schemas.microsoft.com/office/drawing/2016/5/9/chartex" xmlns:cx4="http://schemas.microsoft.com/office/drawing/2016/5/10/chartex" xmlns:cx5="http://schemas.microsoft.com/office/drawing/2016/5/11/chartex" xmlns:cx6="http://schemas.microsoft.com/office/drawing/2016/5/12/chartex" xmlns:cx7="http://schemas.microsoft.com/office/drawing/2016/5/13/chartex" xmlns:cx8="http://schemas.microsoft.com/office/drawing/2016/5/14/chartex" xmlns:mc="http://schemas.openxmlformats.org/markup-compatibility/2006" xmlns:aink="http://schemas.microsoft.com/office/drawing/2016/ink" xmlns:am3d="http://schemas.microsoft.com/office/drawing/2017/model3d" xmlns:o="urn:schemas-microsoft-com:office:office" xmlns:r="http://schemas.openxmlformats.org/officeDocument/2006/relationships" xmlns:m="http://schemas.openxmlformats.org/officeDocument/2006/math" xmlns:v="urn:schemas-microsoft-com:vml" xmlns:wp14="http://schemas.microsoft.com/office/word/2010/wordprocessingDrawing" xmlns:wp="http://schemas.openxmlformats.org/drawingml/2006/wordprocessingDrawing" xmlns:w10="urn:schemas-microsoft-com:office:word" xmlns:w="http://schemas.openxmlformats.org/wordprocessingml/2006/main" xmlns:w14="http://schemas.microsoft.com/office/word/2010/wordml" xmlns:w15="http://schemas.microsoft.com/office/word/2012/wordml" xmlns:w16cex="http://schemas.microsoft.com/office/word/2018/wordml/cex" xmlns:w16cid="http://schemas.microsoft.com/office/word/2016/wordml/cid" xmlns:w16="http://schemas.microsoft.com/office/word/2018/wordml" xmlns:w16sdtdh="http://schemas.microsoft.com/office/word/2020/wordml/sdtdatahash" xmlns:w16se="http://schemas.microsoft.com/office/word/2015/wordml/symex" xmlns:wpg="http://schemas.microsoft.com/office/word/2010/wordprocessingGroup" xmlns:wpi="http://schemas.microsoft.com/office/word/2010/wordprocessingInk" xmlns:wne="http://schemas.microsoft.com/office/word/2006/wordml" xmlns:wps="http://schemas.microsoft.com/office/word/2010/wordprocessingShape" mc:Ignorable="w14 w15 w16se w16cid w16 w16cex w16sdtdh wp14">
   <w:body>
     <w:p>
-      <w:r>
+      <w:pPr>
+        <w:rPr>
+          <w:b/>
+          <w:bCs/>
+        </w:rPr>
+      </w:pPr>
+      <w:r>
+        <w:rPr>
+          <w:b/>
+          <w:bCs/>
+        </w:rPr>
+        <w:t xml:space="preserve">1. </w:t>
+      </w:r>
+      <w:r>
+        <w:rPr>
+          <w:b/>
+          <w:bCs/>
+        </w:rPr>
         <w:t>Initial analysis</w:t>
       </w:r>
     </w:p>
     <w:p/>
     <w:p>
+      <w:pPr>
+        <w:rPr>
+          <w:rFonts w:hint="eastAsia"/>
+          <w:b/>
+          <w:bCs/>
+        </w:rPr>
+      </w:pPr>
+      <w:r>
+        <w:rPr>
+          <w:b/>
+          <w:bCs/>
+        </w:rPr>
+        <w:t>Basic</w:t>
+      </w:r>
+    </w:p>
+    <w:p/>
+    <w:p>
+      <w:r>
+        <w:t xml:space="preserve">First, use </w:t>
+      </w:r>
+      <w:r>
+        <w:t>initial-analysis.sh</w:t>
+      </w:r>
+      <w:r>
+        <w:t xml:space="preserve"> to call </w:t>
+      </w:r>
+      <w:r>
+        <w:t>listFileSizes.sh</w:t>
+      </w:r>
+      <w:r>
+        <w:t xml:space="preserve"> &amp; </w:t>
+      </w:r>
+      <w:r>
+        <w:t>repMining.sh</w:t>
+      </w:r>
+      <w:r>
+        <w:t xml:space="preserve"> and generate csv at once. Then, analyse those csv files and save results to xlsx.</w:t>
+      </w:r>
+    </w:p>
+    <w:p>
+      <w:pPr>
+        <w:rPr>
+          <w:lang w:val="en-US"/>
+        </w:rPr>
+      </w:pPr>
+      <w:r>
+        <w:t xml:space="preserve">Here </w:t>
+      </w:r>
+      <w:r>
+        <w:t>is</w:t>
+      </w:r>
+      <w:r>
+        <w:t xml:space="preserve"> the </w:t>
+      </w:r>
+      <w:r>
+        <w:rPr>
+          <w:lang w:val="en-US"/>
+        </w:rPr>
+        <w:t>LOC of .java files in main and their bar chart analysis.</w:t>
+      </w:r>
+      <w:r>
+        <w:rPr>
+          <w:lang w:val="en-US"/>
+        </w:rPr>
+        <w:t xml:space="preserve"> (In </w:t>
+      </w:r>
+      <w:r>
+        <w:rPr>
+          <w:lang w:val="en-US"/>
+        </w:rPr>
+        <w:t>submission/initial-analysis</w:t>
+      </w:r>
+      <w:r>
+        <w:rPr>
+          <w:lang w:val="en-US"/>
+        </w:rPr>
+        <w:t>/</w:t>
+      </w:r>
+      <w:r>
+        <w:rPr>
+          <w:lang w:val="en-US"/>
+        </w:rPr>
+        <w:t>javaFileSizes.xlsx</w:t>
+      </w:r>
+      <w:r>
+        <w:rPr>
+          <w:lang w:val="en-US"/>
+        </w:rPr>
+        <w:t>)</w:t>
+      </w:r>
+    </w:p>
+    <w:p>
+      <w:pPr>
+        <w:rPr>
+          <w:lang w:val="en-US"/>
+        </w:rPr>
+      </w:pPr>
+    </w:p>
+    <w:p>
+      <w:pPr>
+        <w:jc w:val="center"/>
+        <w:rPr>
+          <w:lang w:val="en-US"/>
+        </w:rPr>
+      </w:pPr>
+      <w:r>
+        <w:rPr>
+          <w:noProof/>
+          <w:lang w:val="en-US"/>
+        </w:rPr>
+        <w:drawing>
+          <wp:inline distT="0" distB="0" distL="0" distR="0" wp14:anchorId="3686B3EF" wp14:editId="264121A0">
+            <wp:extent cx="4606835" cy="2393248"/>
+            <wp:effectExtent l="0" t="0" r="3810" b="0"/>
+            <wp:docPr id="4" name="Picture 4" descr="Chart&#10;&#10;Description automatically generated"/>
+            <wp:cNvGraphicFramePr>
+              <a:graphicFrameLocks xmlns:a="http://schemas.openxmlformats.org/drawingml/2006/main" noChangeAspect="1"/>
+            </wp:cNvGraphicFramePr>
+            <a:graphic xmlns:a="http://schemas.openxmlformats.org/drawingml/2006/main">
+              <a:graphicData uri="http://schemas.openxmlformats.org/drawingml/2006/picture">
+                <pic:pic xmlns:pic="http://schemas.openxmlformats.org/drawingml/2006/picture">
+                  <pic:nvPicPr>
+                    <pic:cNvPr id="4" name="Picture 4" descr="Chart&#10;&#10;Description automatically generated"/>
+                    <pic:cNvPicPr/>
+                  </pic:nvPicPr>
+                  <pic:blipFill>
+                    <a:blip r:embed="rId5" cstate="print">
+                      <a:extLst>
+                        <a:ext uri="{28A0092B-C50C-407E-A947-70E740481C1C}">
+                          <a14:useLocalDpi xmlns:a14="http://schemas.microsoft.com/office/drawing/2010/main" val="0"/>
+                        </a:ext>
+                      </a:extLst>
+                    </a:blip>
+                    <a:stretch>
+                      <a:fillRect/>
+                    </a:stretch>
+                  </pic:blipFill>
+                  <pic:spPr>
+                    <a:xfrm>
+                      <a:off x="0" y="0"/>
+                      <a:ext cx="4664445" cy="2423176"/>
+                    </a:xfrm>
+                    <a:prstGeom prst="rect">
+                      <a:avLst/>
+                    </a:prstGeom>
+                  </pic:spPr>
+                </pic:pic>
+              </a:graphicData>
+            </a:graphic>
+          </wp:inline>
+        </w:drawing>
+      </w:r>
+    </w:p>
+    <w:p>
+      <w:pPr>
+        <w:jc w:val="center"/>
+        <w:rPr>
+          <w:lang w:val="en-US"/>
+        </w:rPr>
+      </w:pPr>
+      <w:r>
+        <w:rPr>
+          <w:lang w:val="en-US"/>
+        </w:rPr>
+        <w:t>Figure 1.1 LOC data and its distribution and Pareto chart.</w:t>
+      </w:r>
+    </w:p>
+    <w:p>
+      <w:pPr>
+        <w:rPr>
+          <w:lang w:val="en-US"/>
+        </w:rPr>
+      </w:pPr>
+    </w:p>
+    <w:p>
+      <w:pPr>
+        <w:rPr>
+          <w:lang w:val="en-US"/>
+        </w:rPr>
+      </w:pPr>
+      <w:r>
+        <w:rPr>
+          <w:lang w:val="en-US"/>
+        </w:rPr>
+        <w:t xml:space="preserve">For the commit results, </w:t>
+      </w:r>
+      <w:r>
+        <w:rPr>
+          <w:lang w:val="en-US"/>
+        </w:rPr>
+        <w:t xml:space="preserve">first get the count of timestamp. </w:t>
+      </w:r>
+      <w:r>
+        <w:rPr>
+          <w:lang w:val="en-US"/>
+        </w:rPr>
+        <w:t xml:space="preserve">(In </w:t>
+      </w:r>
+      <w:r>
+        <w:rPr>
+          <w:lang w:val="en-US"/>
+        </w:rPr>
+        <w:t>submission/initial-analysis</w:t>
+      </w:r>
+      <w:r>
+        <w:rPr>
+          <w:lang w:val="en-US"/>
+        </w:rPr>
+        <w:t>/</w:t>
+      </w:r>
+      <w:r>
+        <w:rPr>
+          <w:lang w:val="en-US"/>
+        </w:rPr>
+        <w:t>joda-time.xlsx</w:t>
+      </w:r>
+      <w:r>
+        <w:rPr>
+          <w:lang w:val="en-US"/>
+        </w:rPr>
+        <w:t>$</w:t>
+      </w:r>
+      <w:r>
+        <w:rPr>
+          <w:lang w:val="en-US"/>
+        </w:rPr>
+        <w:t>PivotTable</w:t>
+      </w:r>
+      <w:r>
+        <w:rPr>
+          <w:lang w:val="en-US"/>
+        </w:rPr>
+        <w:t>)</w:t>
+      </w:r>
+    </w:p>
+    <w:p>
+      <w:pPr>
+        <w:rPr>
+          <w:lang w:val="en-US"/>
+        </w:rPr>
+      </w:pPr>
+    </w:p>
+    <w:p>
+      <w:pPr>
+        <w:jc w:val="center"/>
+        <w:rPr>
+          <w:lang w:val="en-US"/>
+        </w:rPr>
+      </w:pPr>
+      <w:r>
+        <w:rPr>
+          <w:noProof/>
+          <w:lang w:val="en-US"/>
+        </w:rPr>
+        <w:drawing>
+          <wp:inline distT="0" distB="0" distL="0" distR="0" wp14:anchorId="2D8F0336" wp14:editId="6F6FEE01">
+            <wp:extent cx="4746172" cy="2081775"/>
+            <wp:effectExtent l="0" t="0" r="3810" b="1270"/>
+            <wp:docPr id="6" name="Picture 6" descr="Graphical user interface, application&#10;&#10;Description automatically generated"/>
+            <wp:cNvGraphicFramePr>
+              <a:graphicFrameLocks xmlns:a="http://schemas.openxmlformats.org/drawingml/2006/main" noChangeAspect="1"/>
+            </wp:cNvGraphicFramePr>
+            <a:graphic xmlns:a="http://schemas.openxmlformats.org/drawingml/2006/main">
+              <a:graphicData uri="http://schemas.openxmlformats.org/drawingml/2006/picture">
+                <pic:pic xmlns:pic="http://schemas.openxmlformats.org/drawingml/2006/picture">
+                  <pic:nvPicPr>
+                    <pic:cNvPr id="6" name="Picture 6" descr="Graphical user interface, application&#10;&#10;Description automatically generated"/>
+                    <pic:cNvPicPr/>
+                  </pic:nvPicPr>
+                  <pic:blipFill>
+                    <a:blip r:embed="rId6" cstate="print">
+                      <a:extLst>
+                        <a:ext uri="{28A0092B-C50C-407E-A947-70E740481C1C}">
+                          <a14:useLocalDpi xmlns:a14="http://schemas.microsoft.com/office/drawing/2010/main" val="0"/>
+                        </a:ext>
+                      </a:extLst>
+                    </a:blip>
+                    <a:stretch>
+                      <a:fillRect/>
+                    </a:stretch>
+                  </pic:blipFill>
+                  <pic:spPr>
+                    <a:xfrm>
+                      <a:off x="0" y="0"/>
+                      <a:ext cx="4787513" cy="2099908"/>
+                    </a:xfrm>
+                    <a:prstGeom prst="rect">
+                      <a:avLst/>
+                    </a:prstGeom>
+                  </pic:spPr>
+                </pic:pic>
+              </a:graphicData>
+            </a:graphic>
+          </wp:inline>
+        </w:drawing>
+      </w:r>
+    </w:p>
+    <w:p>
+      <w:pPr>
+        <w:jc w:val="center"/>
+        <w:rPr>
+          <w:lang w:val="en-US"/>
+        </w:rPr>
+      </w:pPr>
+      <w:r>
+        <w:rPr>
+          <w:lang w:val="en-US"/>
+        </w:rPr>
+        <w:t>Figure 1.2 The number of commits of each file in the repo and its bar chart.</w:t>
+      </w:r>
+    </w:p>
+    <w:p>
+      <w:pPr>
+        <w:rPr>
+          <w:lang w:val="en-US"/>
+        </w:rPr>
+      </w:pPr>
+    </w:p>
+    <w:p>
+      <w:pPr>
+        <w:rPr>
+          <w:lang w:val="en-US"/>
+        </w:rPr>
+      </w:pPr>
+      <w:r>
+        <w:rPr>
+          <w:lang w:val="en-US"/>
+        </w:rPr>
+        <w:t>Matching the two columns we get</w:t>
+      </w:r>
+      <w:r>
+        <w:rPr>
+          <w:lang w:val="en-US"/>
+        </w:rPr>
+        <w:t xml:space="preserve"> </w:t>
+      </w:r>
+      <w:r>
+        <w:rPr>
+          <w:lang w:val="en-US"/>
+        </w:rPr>
+        <w:t xml:space="preserve">(In </w:t>
+      </w:r>
+      <w:r>
+        <w:rPr>
+          <w:lang w:val="en-US"/>
+        </w:rPr>
+        <w:t>submission/initial-analysis</w:t>
+      </w:r>
+      <w:r>
+        <w:rPr>
+          <w:lang w:val="en-US"/>
+        </w:rPr>
+        <w:t>/</w:t>
+      </w:r>
+      <w:r>
+        <w:rPr>
+          <w:lang w:val="en-US"/>
+        </w:rPr>
+        <w:t>joda-time.xlsx</w:t>
+      </w:r>
+      <w:r>
+        <w:rPr>
+          <w:lang w:val="en-US"/>
+        </w:rPr>
+        <w:t>$</w:t>
+      </w:r>
+      <w:r>
+        <w:rPr>
+          <w:lang w:val="en-US"/>
+        </w:rPr>
+        <w:t>Correlation</w:t>
+      </w:r>
+      <w:r>
+        <w:rPr>
+          <w:lang w:val="en-US"/>
+        </w:rPr>
+        <w:t>)</w:t>
+      </w:r>
+      <w:r>
+        <w:rPr>
+          <w:lang w:val="en-US"/>
+        </w:rPr>
+        <w:t xml:space="preserve">: </w:t>
+      </w:r>
+    </w:p>
+    <w:p>
+      <w:pPr>
+        <w:rPr>
+          <w:lang w:val="en-US"/>
+        </w:rPr>
+      </w:pPr>
+    </w:p>
+    <w:p>
+      <w:pPr>
+        <w:jc w:val="center"/>
+        <w:rPr>
+          <w:lang w:val="en-US"/>
+        </w:rPr>
+      </w:pPr>
+      <w:r>
+        <w:rPr>
+          <w:rFonts w:hint="eastAsia"/>
+          <w:noProof/>
+          <w:lang w:val="en-US"/>
+        </w:rPr>
+        <w:lastRenderedPageBreak/>
+        <w:drawing>
+          <wp:inline distT="0" distB="0" distL="0" distR="0" wp14:anchorId="2BCC5E95" wp14:editId="3579D71A">
+            <wp:extent cx="5447323" cy="1533531"/>
+            <wp:effectExtent l="0" t="0" r="1270" b="3175"/>
+            <wp:docPr id="7" name="Picture 7" descr="Chart, scatter chart&#10;&#10;Description automatically generated"/>
+            <wp:cNvGraphicFramePr>
+              <a:graphicFrameLocks xmlns:a="http://schemas.openxmlformats.org/drawingml/2006/main" noChangeAspect="1"/>
+            </wp:cNvGraphicFramePr>
+            <a:graphic xmlns:a="http://schemas.openxmlformats.org/drawingml/2006/main">
+              <a:graphicData uri="http://schemas.openxmlformats.org/drawingml/2006/picture">
+                <pic:pic xmlns:pic="http://schemas.openxmlformats.org/drawingml/2006/picture">
+                  <pic:nvPicPr>
+                    <pic:cNvPr id="7" name="Picture 7" descr="Chart, scatter chart&#10;&#10;Description automatically generated"/>
+                    <pic:cNvPicPr/>
+                  </pic:nvPicPr>
+                  <pic:blipFill>
+                    <a:blip r:embed="rId7" cstate="print">
+                      <a:extLst>
+                        <a:ext uri="{28A0092B-C50C-407E-A947-70E740481C1C}">
+                          <a14:useLocalDpi xmlns:a14="http://schemas.microsoft.com/office/drawing/2010/main" val="0"/>
+                        </a:ext>
+                      </a:extLst>
+                    </a:blip>
+                    <a:stretch>
+                      <a:fillRect/>
+                    </a:stretch>
+                  </pic:blipFill>
+                  <pic:spPr>
+                    <a:xfrm>
+                      <a:off x="0" y="0"/>
+                      <a:ext cx="5467126" cy="1539106"/>
+                    </a:xfrm>
+                    <a:prstGeom prst="rect">
+                      <a:avLst/>
+                    </a:prstGeom>
+                  </pic:spPr>
+                </pic:pic>
+              </a:graphicData>
+            </a:graphic>
+          </wp:inline>
+        </w:drawing>
+      </w:r>
+    </w:p>
+    <w:p>
+      <w:pPr>
+        <w:jc w:val="center"/>
+      </w:pPr>
+      <w:r>
+        <w:t>Figure 1.3 The correlation dot chart between LOC and counts of commits.</w:t>
+      </w:r>
+    </w:p>
+    <w:p/>
+    <w:p>
+      <w:pPr>
+        <w:rPr>
+          <w:b/>
+          <w:bCs/>
+          <w:lang w:val="en-US"/>
+        </w:rPr>
+      </w:pPr>
+      <w:r>
+        <w:rPr>
+          <w:b/>
+          <w:bCs/>
+        </w:rPr>
+        <w:t>E</w:t>
+      </w:r>
+      <w:r>
+        <w:rPr>
+          <w:rFonts w:hint="eastAsia"/>
+          <w:b/>
+          <w:bCs/>
+        </w:rPr>
+        <w:t>xtra</w:t>
+      </w:r>
+    </w:p>
+    <w:p>
+      <w:pPr>
+        <w:rPr>
+          <w:lang w:val="en-US"/>
+        </w:rPr>
+      </w:pPr>
+    </w:p>
+    <w:p>
+      <w:pPr>
+        <w:rPr>
+          <w:rFonts w:hint="eastAsia"/>
+          <w:lang w:val="en-US"/>
+        </w:rPr>
+      </w:pPr>
+      <w:r>
+        <w:rPr>
+          <w:lang w:val="en-US"/>
+        </w:rPr>
+        <w:t>With adding specific path to</w:t>
+      </w:r>
+      <w:r>
+        <w:rPr>
+          <w:lang w:val="en-US"/>
+        </w:rPr>
+        <w:t xml:space="preserve"> git log in</w:t>
+      </w:r>
+      <w:r>
+        <w:rPr>
+          <w:lang w:val="en-US"/>
+        </w:rPr>
+        <w:t xml:space="preserve"> rep</w:t>
+      </w:r>
+      <w:r>
+        <w:rPr>
+          <w:lang w:val="en-US"/>
+        </w:rPr>
+        <w:t xml:space="preserve">Mining.sh we get </w:t>
+      </w:r>
+      <w:r>
+        <w:rPr>
+          <w:lang w:val="en-US"/>
+        </w:rPr>
+        <w:t>targetMining.sh</w:t>
+      </w:r>
+      <w:r>
+        <w:rPr>
+          <w:lang w:val="en-US"/>
+        </w:rPr>
+        <w:t>. It can get</w:t>
+      </w:r>
+      <w:r>
+        <w:rPr>
+          <w:lang w:val="en-US"/>
+        </w:rPr>
+        <w:t xml:space="preserve"> </w:t>
+      </w:r>
+      <w:r>
+        <w:rPr>
+          <w:lang w:val="en-US"/>
+        </w:rPr>
+        <w:t xml:space="preserve">commits </w:t>
+      </w:r>
+      <w:r>
+        <w:rPr>
+          <w:lang w:val="en-US"/>
+        </w:rPr>
+        <w:t>with</w:t>
+      </w:r>
+      <w:r>
+        <w:rPr>
+          <w:lang w:val="en-US"/>
+        </w:rPr>
+        <w:t xml:space="preserve"> .java file</w:t>
+      </w:r>
+      <w:r>
+        <w:rPr>
+          <w:lang w:val="en-US"/>
+        </w:rPr>
+        <w:t xml:space="preserve"> changes</w:t>
+      </w:r>
+      <w:r>
+        <w:rPr>
+          <w:lang w:val="en-US"/>
+        </w:rPr>
+        <w:t xml:space="preserve">. </w:t>
+      </w:r>
+      <w:r>
+        <w:rPr>
+          <w:lang w:val="en-US"/>
+        </w:rPr>
+        <w:t xml:space="preserve">The result is in </w:t>
+      </w:r>
+      <w:r>
+        <w:rPr>
+          <w:lang w:val="en-US"/>
+        </w:rPr>
+        <w:t>submission/initial-analysis</w:t>
+      </w:r>
+      <w:r>
+        <w:rPr>
+          <w:lang w:val="en-US"/>
+        </w:rPr>
+        <w:t>/</w:t>
+      </w:r>
+      <w:r>
+        <w:rPr>
+          <w:lang w:val="en-US"/>
+        </w:rPr>
+        <w:t>joda-time-javaTarget.xlsx</w:t>
+      </w:r>
+      <w:r>
+        <w:rPr>
+          <w:lang w:val="en-US"/>
+        </w:rPr>
+        <w:t xml:space="preserve">. With this we can </w:t>
+      </w:r>
+      <w:r>
+        <w:rPr>
+          <w:lang w:val="en-US"/>
+        </w:rPr>
+        <w:t>know</w:t>
+      </w:r>
+      <w:r>
+        <w:rPr>
+          <w:lang w:val="en-US"/>
+        </w:rPr>
+        <w:t xml:space="preserve"> which classes are related during changes</w:t>
+      </w:r>
+      <w:r>
+        <w:rPr>
+          <w:lang w:val="en-US"/>
+        </w:rPr>
+        <w:t xml:space="preserve"> </w:t>
+      </w:r>
+      <w:r>
+        <w:rPr>
+          <w:rFonts w:hint="eastAsia"/>
+          <w:lang w:val="en-US"/>
+        </w:rPr>
+        <w:t>after</w:t>
+      </w:r>
+      <w:r>
+        <w:rPr>
+          <w:lang w:val="en-US"/>
+        </w:rPr>
+        <w:t xml:space="preserve"> some process</w:t>
+      </w:r>
+      <w:r>
+        <w:rPr>
+          <w:rFonts w:hint="eastAsia"/>
+          <w:lang w:val="en-US"/>
+        </w:rPr>
+        <w:t>es</w:t>
+      </w:r>
+      <w:r>
+        <w:rPr>
+          <w:lang w:val="en-US"/>
+        </w:rPr>
+        <w:t xml:space="preserve">: </w:t>
+      </w:r>
+    </w:p>
+    <w:p>
+      <w:pPr>
+        <w:pStyle w:val="ListParagraph"/>
+        <w:numPr>
+          <w:ilvl w:val="0"/>
+          <w:numId w:val="1"/>
+        </w:numPr>
+        <w:rPr>
+          <w:lang w:val="en-US"/>
+        </w:rPr>
+      </w:pPr>
+      <w:r>
+        <w:rPr>
+          <w:lang w:val="en-US"/>
+        </w:rPr>
+        <w:t xml:space="preserve">ignore </w:t>
+      </w:r>
+      <w:r>
+        <w:rPr>
+          <w:lang w:val="en-US"/>
+        </w:rPr>
+        <w:t>.java file with only upload</w:t>
+      </w:r>
+      <w:r>
+        <w:rPr>
+          <w:lang w:val="en-US"/>
+        </w:rPr>
+        <w:t>.</w:t>
+      </w:r>
+    </w:p>
+    <w:p>
+      <w:pPr>
+        <w:pStyle w:val="ListParagraph"/>
+        <w:numPr>
+          <w:ilvl w:val="0"/>
+          <w:numId w:val="1"/>
+        </w:numPr>
+        <w:rPr>
+          <w:lang w:val="en-US"/>
+        </w:rPr>
+      </w:pPr>
+      <w:r>
+        <w:rPr>
+          <w:lang w:val="en-US"/>
+        </w:rPr>
+        <w:t>ignore commits</w:t>
+      </w:r>
+      <w:r>
+        <w:rPr>
+          <w:lang w:val="en-US"/>
+        </w:rPr>
+        <w:t xml:space="preserve"> related to annotation</w:t>
+      </w:r>
+      <w:r>
+        <w:rPr>
+          <w:lang w:val="en-US"/>
+        </w:rPr>
+        <w:t xml:space="preserve"> and</w:t>
+      </w:r>
+      <w:r>
+        <w:rPr>
+          <w:lang w:val="en-US"/>
+        </w:rPr>
+        <w:t xml:space="preserve"> </w:t>
+      </w:r>
+      <w:r>
+        <w:rPr>
+          <w:lang w:val="en-US"/>
+        </w:rPr>
+        <w:t>Javadoc</w:t>
+      </w:r>
+      <w:r>
+        <w:rPr>
+          <w:lang w:val="en-US"/>
+        </w:rPr>
+        <w:t>.</w:t>
+      </w:r>
+    </w:p>
+    <w:p>
+      <w:pPr>
+        <w:pStyle w:val="ListParagraph"/>
+        <w:numPr>
+          <w:ilvl w:val="0"/>
+          <w:numId w:val="1"/>
+        </w:numPr>
+        <w:rPr>
+          <w:lang w:val="en-US"/>
+        </w:rPr>
+      </w:pPr>
+      <w:r>
+        <w:rPr>
+          <w:lang w:val="en-US"/>
+        </w:rPr>
+        <w:t>Ignore non-functional huge commits, which include most .java files.</w:t>
+      </w:r>
+    </w:p>
+    <w:p>
+      <w:pPr>
+        <w:rPr>
+          <w:lang w:val="en-US"/>
+        </w:rPr>
+      </w:pPr>
+    </w:p>
+    <w:p>
+      <w:pPr>
+        <w:rPr>
+          <w:lang w:val="en-US"/>
+        </w:rPr>
+      </w:pPr>
+    </w:p>
+    <w:p>
+      <w:pPr>
+        <w:rPr>
+          <w:rFonts w:hint="eastAsia"/>
+          <w:lang w:val="en-US"/>
+        </w:rPr>
+      </w:pPr>
+    </w:p>
+    <w:p>
+      <w:pPr>
+        <w:rPr>
+          <w:lang w:val="en-US"/>
+        </w:rPr>
+      </w:pPr>
+    </w:p>
+    <w:p>
       <w:r>
         <w:t xml:space="preserve">Write up brieﬂy what these results indicate about the system. </w:t>
       </w:r>
@@ -134,11 +920,15 @@
     <w:p>
       <w:pPr>
         <w:rPr>
-          <w:lang w:val="en-US"/>
-        </w:rPr>
-      </w:pPr>
-      <w:r>
-        <w:rPr>
+          <w:b/>
+          <w:bCs/>
+          <w:lang w:val="en-US"/>
+        </w:rPr>
+      </w:pPr>
+      <w:r>
+        <w:rPr>
+          <w:b/>
+          <w:bCs/>
           <w:lang w:val="en-US"/>
         </w:rPr>
         <w:t>Static analysis</w:t>
@@ -220,11 +1010,15 @@
     <w:p>
       <w:pPr>
         <w:rPr>
-          <w:lang w:val="en-US"/>
-        </w:rPr>
-      </w:pPr>
-      <w:r>
-        <w:rPr>
+          <w:b/>
+          <w:bCs/>
+          <w:lang w:val="en-US"/>
+        </w:rPr>
+      </w:pPr>
+      <w:r>
+        <w:rPr>
+          <w:b/>
+          <w:bCs/>
           <w:lang w:val="en-US"/>
         </w:rPr>
         <w:t>Dynamic analysis</w:t>
@@ -240,7 +1034,6 @@
     <w:p>
       <w:pPr>
         <w:rPr>
-          <w:rFonts w:hint="eastAsia"/>
           <w:lang w:val="en-US"/>
         </w:rPr>
       </w:pPr>
@@ -253,6 +1046,127 @@
     </w:sectPr>
   </w:body>
 </w:document>
+</file>
+
+<file path=word/numbering.xml><?xml version="1.0" encoding="utf-8"?>
+<w:numbering xmlns:wpc="http://schemas.microsoft.com/office/word/2010/wordprocessingCanvas" xmlns:cx="http://schemas.microsoft.com/office/drawing/2014/chartex" xmlns:cx1="http://schemas.microsoft.com/office/drawing/2015/9/8/chartex" xmlns:cx2="http://schemas.microsoft.com/office/drawing/2015/10/21/chartex" xmlns:cx3="http://schemas.microsoft.com/office/drawing/2016/5/9/chartex" xmlns:cx4="http://schemas.microsoft.com/office/drawing/2016/5/10/chartex" xmlns:cx5="http://schemas.microsoft.com/office/drawing/2016/5/11/chartex" xmlns:cx6="http://schemas.microsoft.com/office/drawing/2016/5/12/chartex" xmlns:cx7="http://schemas.microsoft.com/office/drawing/2016/5/13/chartex" xmlns:cx8="http://schemas.microsoft.com/office/drawing/2016/5/14/chartex" xmlns:mc="http://schemas.openxmlformats.org/markup-compatibility/2006" xmlns:aink="http://schemas.microsoft.com/office/drawing/2016/ink" xmlns:am3d="http://schemas.microsoft.com/office/drawing/2017/model3d" xmlns:o="urn:schemas-microsoft-com:office:office" xmlns:r="http://schemas.openxmlformats.org/officeDocument/2006/relationships" xmlns:m="http://schemas.openxmlformats.org/officeDocument/2006/math" xmlns:v="urn:schemas-microsoft-com:vml" xmlns:wp14="http://schemas.microsoft.com/office/word/2010/wordprocessingDrawing" xmlns:wp="http://schemas.openxmlformats.org/drawingml/2006/wordprocessingDrawing" xmlns:w10="urn:schemas-microsoft-com:office:word" xmlns:w="http://schemas.openxmlformats.org/wordprocessingml/2006/main" xmlns:w14="http://schemas.microsoft.com/office/word/2010/wordml" xmlns:w15="http://schemas.microsoft.com/office/word/2012/wordml" xmlns:w16cex="http://schemas.microsoft.com/office/word/2018/wordml/cex" xmlns:w16cid="http://schemas.microsoft.com/office/word/2016/wordml/cid" xmlns:w16="http://schemas.microsoft.com/office/word/2018/wordml" xmlns:w16sdtdh="http://schemas.microsoft.com/office/word/2020/wordml/sdtdatahash" xmlns:w16se="http://schemas.microsoft.com/office/word/2015/wordml/symex" xmlns:wpg="http://schemas.microsoft.com/office/word/2010/wordprocessingGroup" xmlns:wpi="http://schemas.microsoft.com/office/word/2010/wordprocessingInk" xmlns:wne="http://schemas.microsoft.com/office/word/2006/wordml" xmlns:wps="http://schemas.microsoft.com/office/word/2010/wordprocessingShape" mc:Ignorable="w14 w15 w16se w16cid w16 w16cex w16sdtdh wp14">
+  <w:abstractNum w:abstractNumId="0" w15:restartNumberingAfterBreak="0">
+    <w:nsid w:val="3E5157B9"/>
+    <w:multiLevelType w:val="hybridMultilevel"/>
+    <w:tmpl w:val="16840F2C"/>
+    <w:lvl w:ilvl="0" w:tplc="08090001">
+      <w:start w:val="1"/>
+      <w:numFmt w:val="bullet"/>
+      <w:lvlText w:val=""/>
+      <w:lvlJc w:val="left"/>
+      <w:pPr>
+        <w:ind w:left="720" w:hanging="360"/>
+      </w:pPr>
+      <w:rPr>
+        <w:rFonts w:ascii="Symbol" w:hAnsi="Symbol" w:hint="default"/>
+      </w:rPr>
+    </w:lvl>
+    <w:lvl w:ilvl="1" w:tplc="08090003" w:tentative="1">
+      <w:start w:val="1"/>
+      <w:numFmt w:val="bullet"/>
+      <w:lvlText w:val="o"/>
+      <w:lvlJc w:val="left"/>
+      <w:pPr>
+        <w:ind w:left="1440" w:hanging="360"/>
+      </w:pPr>
+      <w:rPr>
+        <w:rFonts w:ascii="Courier New" w:hAnsi="Courier New" w:cs="Courier New" w:hint="default"/>
+      </w:rPr>
+    </w:lvl>
+    <w:lvl w:ilvl="2" w:tplc="08090005" w:tentative="1">
+      <w:start w:val="1"/>
+      <w:numFmt w:val="bullet"/>
+      <w:lvlText w:val=""/>
+      <w:lvlJc w:val="left"/>
+      <w:pPr>
+        <w:ind w:left="2160" w:hanging="360"/>
+      </w:pPr>
+      <w:rPr>
+        <w:rFonts w:ascii="Wingdings" w:hAnsi="Wingdings" w:hint="default"/>
+      </w:rPr>
+    </w:lvl>
+    <w:lvl w:ilvl="3" w:tplc="08090001" w:tentative="1">
+      <w:start w:val="1"/>
+      <w:numFmt w:val="bullet"/>
+      <w:lvlText w:val=""/>
+      <w:lvlJc w:val="left"/>
+      <w:pPr>
+        <w:ind w:left="2880" w:hanging="360"/>
+      </w:pPr>
+      <w:rPr>
+        <w:rFonts w:ascii="Symbol" w:hAnsi="Symbol" w:hint="default"/>
+      </w:rPr>
+    </w:lvl>
+    <w:lvl w:ilvl="4" w:tplc="08090003" w:tentative="1">
+      <w:start w:val="1"/>
+      <w:numFmt w:val="bullet"/>
+      <w:lvlText w:val="o"/>
+      <w:lvlJc w:val="left"/>
+      <w:pPr>
+        <w:ind w:left="3600" w:hanging="360"/>
+      </w:pPr>
+      <w:rPr>
+        <w:rFonts w:ascii="Courier New" w:hAnsi="Courier New" w:cs="Courier New" w:hint="default"/>
+      </w:rPr>
+    </w:lvl>
+    <w:lvl w:ilvl="5" w:tplc="08090005" w:tentative="1">
+      <w:start w:val="1"/>
+      <w:numFmt w:val="bullet"/>
+      <w:lvlText w:val=""/>
+      <w:lvlJc w:val="left"/>
+      <w:pPr>
+        <w:ind w:left="4320" w:hanging="360"/>
+      </w:pPr>
+      <w:rPr>
+        <w:rFonts w:ascii="Wingdings" w:hAnsi="Wingdings" w:hint="default"/>
+      </w:rPr>
+    </w:lvl>
+    <w:lvl w:ilvl="6" w:tplc="08090001" w:tentative="1">
+      <w:start w:val="1"/>
+      <w:numFmt w:val="bullet"/>
+      <w:lvlText w:val=""/>
+      <w:lvlJc w:val="left"/>
+      <w:pPr>
+        <w:ind w:left="5040" w:hanging="360"/>
+      </w:pPr>
+      <w:rPr>
+        <w:rFonts w:ascii="Symbol" w:hAnsi="Symbol" w:hint="default"/>
+      </w:rPr>
+    </w:lvl>
+    <w:lvl w:ilvl="7" w:tplc="08090003" w:tentative="1">
+      <w:start w:val="1"/>
+      <w:numFmt w:val="bullet"/>
+      <w:lvlText w:val="o"/>
+      <w:lvlJc w:val="left"/>
+      <w:pPr>
+        <w:ind w:left="5760" w:hanging="360"/>
+      </w:pPr>
+      <w:rPr>
+        <w:rFonts w:ascii="Courier New" w:hAnsi="Courier New" w:cs="Courier New" w:hint="default"/>
+      </w:rPr>
+    </w:lvl>
+    <w:lvl w:ilvl="8" w:tplc="08090005" w:tentative="1">
+      <w:start w:val="1"/>
+      <w:numFmt w:val="bullet"/>
+      <w:lvlText w:val=""/>
+      <w:lvlJc w:val="left"/>
+      <w:pPr>
+        <w:ind w:left="6480" w:hanging="360"/>
+      </w:pPr>
+      <w:rPr>
+        <w:rFonts w:ascii="Wingdings" w:hAnsi="Wingdings" w:hint="default"/>
+      </w:rPr>
+    </w:lvl>
+  </w:abstractNum>
+  <w:num w:numId="1">
+    <w:abstractNumId w:val="0"/>
+  </w:num>
+</w:numbering>
 </file>
 
 <file path=word/styles.xml><?xml version="1.0" encoding="utf-8"?>
@@ -677,6 +1591,17 @@
     <w:semiHidden/>
     <w:unhideWhenUsed/>
   </w:style>
+  <w:style w:type="paragraph" w:styleId="ListParagraph">
+    <w:name w:val="List Paragraph"/>
+    <w:basedOn w:val="Normal"/>
+    <w:uiPriority w:val="34"/>
+    <w:qFormat/>
+    <w:rsid w:val="000628CE"/>
+    <w:pPr>
+      <w:ind w:left="720"/>
+      <w:contextualSpacing/>
+    </w:pPr>
+  </w:style>
 </w:styles>
 </file>
 

</xml_diff>